<commit_message>
Update - Specifikacija projekta
</commit_message>
<xml_diff>
--- a/Specifikacija/Specifikacija projekta - BitsNBytes.docx
+++ b/Specifikacija/Specifikacija projekta - BitsNBytes.docx
@@ -941,7 +941,7 @@
             <w:rPr>
               <w:lang w:val="en-US"/>
             </w:rPr>
-            <w:t>Usluga sistema</w:t>
+            <w:t>Asinhrona operacija</w:t>
           </w:r>
         </w:sdtContent>
       </w:sdt>
@@ -1234,7 +1234,7 @@
             <w:rPr>
               <w:lang w:val="en-US"/>
             </w:rPr>
-            <w:t>Asinhrona operacija</w:t>
+            <w:t>Perzistencija podataka (CRUD operacija)</w:t>
           </w:r>
         </w:sdtContent>
       </w:sdt>
@@ -1631,7 +1631,7 @@
             <w:rPr>
               <w:lang w:val="en-US"/>
             </w:rPr>
-            <w:t>Perzistencija podataka (CRUD operacija)</w:t>
+            <w:t>Usluga sistema</w:t>
           </w:r>
         </w:sdtContent>
       </w:sdt>
@@ -2692,8 +2692,6 @@
           <w:lang w:val="en-US"/>
         </w:rPr>
       </w:pPr>
-      <w:bookmarkStart w:id="0" w:name="_GoBack"/>
-      <w:bookmarkEnd w:id="0"/>
       <w:r>
         <w:rPr>
           <w:b/>
@@ -5493,9 +5491,6 @@
             <w:lang w:val="en-US"/>
           </w:rPr>
           <w:id w:val="-1203698260"/>
-          <w:placeholder>
-            <w:docPart w:val="0F957C6A71D44896B5EA4CB28951213F"/>
-          </w:placeholder>
         </w:sdtPr>
         <w:sdtEndPr/>
         <w:sdtContent>
@@ -9624,6 +9619,7 @@
   </w:compat>
   <w:rsids>
     <w:rsidRoot w:val="005D05F2"/>
+    <w:rsid w:val="00372920"/>
     <w:rsid w:val="003868E4"/>
     <w:rsid w:val="003C7FE4"/>
     <w:rsid w:val="00424FC4"/>
@@ -11259,7 +11255,7 @@
   <a:extraClrSchemeLst/>
   <a:extLst>
     <a:ext uri="{05A4C25C-085E-4340-85A3-A5531E510DB2}">
-      <thm15:themeFamily xmlns="" xmlns:thm15="http://schemas.microsoft.com/office/thememl/2012/main" name="Office Theme" id="{62F939B6-93AF-4DB8-9C6B-D6C7DFDC589F}" vid="{4A3C46E8-61CC-4603-A589-7422A47A8E4A}"/>
+      <thm15:themeFamily xmlns:thm15="http://schemas.microsoft.com/office/thememl/2012/main" xmlns="" name="Office Theme" id="{62F939B6-93AF-4DB8-9C6B-D6C7DFDC589F}" vid="{4A3C46E8-61CC-4603-A589-7422A47A8E4A}"/>
     </a:ext>
   </a:extLst>
 </a:theme>
@@ -11270,7 +11266,7 @@
 </file>
 
 <file path=customXml/itemProps1.xml><?xml version="1.0" encoding="utf-8"?>
-<ds:datastoreItem xmlns:ds="http://schemas.openxmlformats.org/officeDocument/2006/customXml" ds:itemID="{85E5BA48-0642-42C6-9B0D-5E3F734D18EE}">
+<ds:datastoreItem xmlns:ds="http://schemas.openxmlformats.org/officeDocument/2006/customXml" ds:itemID="{51DACC28-5C71-462A-92DE-5F57673096FA}">
   <ds:schemaRefs>
     <ds:schemaRef ds:uri="http://schemas.openxmlformats.org/officeDocument/2006/bibliography"/>
   </ds:schemaRefs>

</xml_diff>